<commit_message>
Added in class diagrams for UI
</commit_message>
<xml_diff>
--- a/V0.1/Project Manual/Important APIs.docx
+++ b/V0.1/Project Manual/Important APIs.docx
@@ -699,6 +699,46 @@
           <w:szCs w:val="19"/>
           <w:highlight w:val="white"/>
         </w:rPr>
+        <w:t xml:space="preserve"> </w:t>
+      </w:r>
+      <w:r>
+        <w:rPr>
+          <w:rFonts w:ascii="Consolas" w:hAnsi="Consolas" w:cs="Consolas"/>
+          <w:color w:val="000000"/>
+          <w:sz w:val="19"/>
+          <w:szCs w:val="19"/>
+          <w:highlight w:val="white"/>
+        </w:rPr>
+        <w:t xml:space="preserve">= </w:t>
+      </w:r>
+      <w:r>
+        <w:rPr>
+          <w:rFonts w:ascii="Consolas" w:hAnsi="Consolas" w:cs="Consolas"/>
+          <w:color w:val="0000FF"/>
+          <w:sz w:val="19"/>
+          <w:szCs w:val="19"/>
+          <w:highlight w:val="white"/>
+        </w:rPr>
+        <w:t>false</w:t>
+      </w:r>
+      <w:r>
+        <w:rPr>
+          <w:rFonts w:ascii="Consolas" w:hAnsi="Consolas" w:cs="Consolas"/>
+          <w:color w:val="0000FF"/>
+          <w:sz w:val="19"/>
+          <w:szCs w:val="19"/>
+          <w:highlight w:val="white"/>
+        </w:rPr>
+        <w:t xml:space="preserve"> </w:t>
+      </w:r>
+      <w:r>
+        <w:rPr>
+          <w:rFonts w:ascii="Consolas" w:hAnsi="Consolas" w:cs="Consolas"/>
+          <w:color w:val="000000"/>
+          <w:sz w:val="19"/>
+          <w:szCs w:val="19"/>
+          <w:highlight w:val="white"/>
+        </w:rPr>
         <w:t>;</w:t>
       </w:r>
     </w:p>
@@ -726,7 +766,6 @@
         </w:rPr>
         <w:tab/>
       </w:r>
-      <w:proofErr w:type="gramStart"/>
       <w:r>
         <w:rPr>
           <w:rFonts w:ascii="Consolas" w:hAnsi="Consolas" w:cs="Consolas"/>
@@ -737,7 +776,6 @@
         </w:rPr>
         <w:t>bool</w:t>
       </w:r>
-      <w:proofErr w:type="gramEnd"/>
       <w:r>
         <w:rPr>
           <w:rFonts w:ascii="Consolas" w:hAnsi="Consolas" w:cs="Consolas"/>
@@ -760,6 +798,48 @@
         <w:t>isErrorStringDisplayed</w:t>
       </w:r>
       <w:proofErr w:type="spellEnd"/>
+      <w:r>
+        <w:rPr>
+          <w:rFonts w:ascii="Consolas" w:hAnsi="Consolas" w:cs="Consolas"/>
+          <w:color w:val="000000"/>
+          <w:sz w:val="19"/>
+          <w:szCs w:val="19"/>
+          <w:highlight w:val="white"/>
+        </w:rPr>
+        <w:t xml:space="preserve"> </w:t>
+      </w:r>
+      <w:r>
+        <w:rPr>
+          <w:rFonts w:ascii="Consolas" w:hAnsi="Consolas" w:cs="Consolas"/>
+          <w:color w:val="000000"/>
+          <w:sz w:val="19"/>
+          <w:szCs w:val="19"/>
+          <w:highlight w:val="white"/>
+        </w:rPr>
+        <w:t xml:space="preserve">= </w:t>
+      </w:r>
+      <w:r>
+        <w:rPr>
+          <w:rFonts w:ascii="Consolas" w:hAnsi="Consolas" w:cs="Consolas"/>
+          <w:color w:val="0000FF"/>
+          <w:sz w:val="19"/>
+          <w:szCs w:val="19"/>
+          <w:highlight w:val="white"/>
+        </w:rPr>
+        <w:t>false</w:t>
+      </w:r>
+      <w:r>
+        <w:rPr>
+          <w:rFonts w:ascii="Consolas" w:hAnsi="Consolas" w:cs="Consolas"/>
+          <w:color w:val="0000FF"/>
+          <w:sz w:val="19"/>
+          <w:szCs w:val="19"/>
+          <w:highlight w:val="white"/>
+        </w:rPr>
+        <w:t xml:space="preserve"> </w:t>
+      </w:r>
+      <w:bookmarkStart w:id="0" w:name="_GoBack"/>
+      <w:bookmarkEnd w:id="0"/>
       <w:r>
         <w:rPr>
           <w:rFonts w:ascii="Consolas" w:hAnsi="Consolas" w:cs="Consolas"/>
@@ -27588,8 +27668,6 @@
           <w:u w:val="single"/>
         </w:rPr>
       </w:pPr>
-      <w:bookmarkStart w:id="0" w:name="_GoBack"/>
-      <w:bookmarkEnd w:id="0"/>
       <w:proofErr w:type="spellStart"/>
       <w:r>
         <w:rPr>

</xml_diff>